<commit_message>
More into the black
</commit_message>
<xml_diff>
--- a/Stories/Outbox/Shorts/Into the Black/Into the black.docx
+++ b/Stories/Outbox/Shorts/Into the Black/Into the black.docx
@@ -142,15 +142,7 @@
       </w:pPr>
       <w:r>
         <w:rPr/>
-        <w:t xml:space="preserve">One day, darkness came to the animals and the humans. In their terror, they reached inside themselves, </w:t>
-      </w:r>
-      <w:r>
-        <w:rPr/>
-        <w:t>drawing from them the light that they themselves were, and from this self-light they pulled taliq, the soul-flame.</w:t>
-      </w:r>
-      <w:r>
-        <w:rPr/>
-        <w:t xml:space="preserve"> </w:t>
+        <w:t xml:space="preserve">One day, darkness came to the animals and the humans. In their terror, they reached inside themselves, drawing from them the light that they themselves were, and from this self-light they pulled taliq, the soul-flame. </w:t>
       </w:r>
     </w:p>
     <w:p>
@@ -235,11 +227,7 @@
       </w:pPr>
       <w:r>
         <w:rPr/>
-        <w:t xml:space="preserve">Issumatar lived far to the north. His tribe lay past the most inaccessible passes, further than the last great river, past the frozen marshes in a place where the land was cold and the sap needle </w:t>
-      </w:r>
-      <w:r>
-        <w:rPr/>
-        <w:t>trees lay burdened with snow. The tribe was so far north that right before their village lay the great folds of taliq, and beyond that, the darkness (for they did not know of Dark, merely darkness)</w:t>
+        <w:t>Issumatar lived far to the north. His tribe lay past the most inaccessible passes, further than the last great river, past the frozen marshes in a place where the land was cold and the sap needle trees lay burdened with snow. The tribe was so far north that right before their village lay the great folds of taliq, and beyond that, the darkness (for they did not know of Dark, merely darkness)</w:t>
       </w:r>
     </w:p>
     <w:p>
@@ -334,6 +322,431 @@
       <w:r>
         <w:rPr/>
         <w:t>And the labors of the year, the hunt and harvest, his training and the flow of life all passed before the march of time. And before too long, the full year had passed. It was the time of the Ataneq.</w:t>
+      </w:r>
+    </w:p>
+    <w:p>
+      <w:pPr>
+        <w:pStyle w:val="Normal"/>
+        <w:rPr/>
+      </w:pPr>
+      <w:r>
+        <w:rPr/>
+      </w:r>
+    </w:p>
+    <w:p>
+      <w:pPr>
+        <w:pStyle w:val="Normal"/>
+        <w:rPr/>
+      </w:pPr>
+      <w:r>
+        <w:rPr/>
+      </w:r>
+    </w:p>
+    <w:p>
+      <w:pPr>
+        <w:pStyle w:val="Normal"/>
+        <w:rPr/>
+      </w:pPr>
+      <w:r>
+        <w:rPr/>
+        <w:t>Issumatar knelt as the memebers of the village came before him, depositing their fine gifts beside him. He shone brightly at each one in turn, and gave a few words to each of the craftsmen. However, there was one craft in particular, and its owner that he was interested in above all others.</w:t>
+      </w:r>
+    </w:p>
+    <w:p>
+      <w:pPr>
+        <w:pStyle w:val="Normal"/>
+        <w:rPr/>
+      </w:pPr>
+      <w:r>
+        <w:rPr/>
+      </w:r>
+    </w:p>
+    <w:p>
+      <w:pPr>
+        <w:pStyle w:val="Normal"/>
+        <w:rPr/>
+      </w:pPr>
+      <w:r>
+        <w:rPr/>
+        <w:t xml:space="preserve">Panik at long last came before him. She wore simple clothes, but such simplicity belied a subtle grace. She approached Issumatar holding something in her hands. She made no noise, her slippers silent against the snow before his appointed place. He hair was black as the darkest night, and shone with the torchlight. Her face and hands were smooth and kind. </w:t>
+      </w:r>
+    </w:p>
+    <w:p>
+      <w:pPr>
+        <w:pStyle w:val="Normal"/>
+        <w:rPr/>
+      </w:pPr>
+      <w:r>
+        <w:rPr/>
+      </w:r>
+    </w:p>
+    <w:p>
+      <w:pPr>
+        <w:pStyle w:val="Normal"/>
+        <w:rPr/>
+      </w:pPr>
+      <w:r>
+        <w:rPr/>
+        <w:t>Panik approached Issumatar and held forth her gift. “Ataneq, I give this freely.” She entoned, speaking the customary words. She did not look up at him, not yet.</w:t>
+      </w:r>
+    </w:p>
+    <w:p>
+      <w:pPr>
+        <w:pStyle w:val="Normal"/>
+        <w:rPr/>
+      </w:pPr>
+      <w:r>
+        <w:rPr/>
+      </w:r>
+    </w:p>
+    <w:p>
+      <w:pPr>
+        <w:pStyle w:val="Normal"/>
+        <w:rPr/>
+      </w:pPr>
+      <w:r>
+        <w:rPr/>
+        <w:t>He leaned forward and received her gift, but in doing so, he clasped her hands in his.</w:t>
+      </w:r>
+    </w:p>
+    <w:p>
+      <w:pPr>
+        <w:pStyle w:val="Normal"/>
+        <w:rPr/>
+      </w:pPr>
+      <w:r>
+        <w:rPr/>
+      </w:r>
+    </w:p>
+    <w:p>
+      <w:pPr>
+        <w:pStyle w:val="Normal"/>
+        <w:rPr/>
+      </w:pPr>
+      <w:r>
+        <w:rPr/>
+        <w:t>He her make a small noise, and she looked up at him.</w:t>
+      </w:r>
+    </w:p>
+    <w:p>
+      <w:pPr>
+        <w:pStyle w:val="Normal"/>
+        <w:rPr/>
+      </w:pPr>
+      <w:r>
+        <w:rPr/>
+      </w:r>
+    </w:p>
+    <w:p>
+      <w:pPr>
+        <w:pStyle w:val="Normal"/>
+        <w:rPr/>
+      </w:pPr>
+      <w:r>
+        <w:rPr/>
+        <w:t>“</w:t>
+      </w:r>
+      <w:r>
+        <w:rPr/>
+        <w:t>It is an amulet.” She said with a smile, gesturing down at the item in their hands.</w:t>
+      </w:r>
+    </w:p>
+    <w:p>
+      <w:pPr>
+        <w:pStyle w:val="Normal"/>
+        <w:rPr/>
+      </w:pPr>
+      <w:r>
+        <w:rPr/>
+      </w:r>
+    </w:p>
+    <w:p>
+      <w:pPr>
+        <w:pStyle w:val="Normal"/>
+        <w:rPr/>
+      </w:pPr>
+      <w:r>
+        <w:rPr/>
+        <w:t xml:space="preserve">He looked down. In their hands was a beautifully carved wooden bead necklace. Each of the beads had on it a different word of power, to remind the wearer the strength of taliq. At the end of the necklace was a white gem. </w:t>
+      </w:r>
+      <w:r>
+        <w:rPr/>
+        <w:t>Multifaceted</w:t>
+      </w:r>
+      <w:r>
+        <w:rPr/>
+        <w:t>, it absorbed the yellow torchlight and radiated back out in pure reflection.</w:t>
+      </w:r>
+    </w:p>
+    <w:p>
+      <w:pPr>
+        <w:pStyle w:val="Normal"/>
+        <w:rPr/>
+      </w:pPr>
+      <w:r>
+        <w:rPr/>
+      </w:r>
+    </w:p>
+    <w:p>
+      <w:pPr>
+        <w:pStyle w:val="Normal"/>
+        <w:rPr/>
+      </w:pPr>
+      <w:r>
+        <w:rPr/>
+        <w:t xml:space="preserve">Issumatar gasped. It was astonishing. </w:t>
+      </w:r>
+      <w:r>
+        <w:rPr/>
+        <w:t xml:space="preserve">It shone with a brilliance quite out of factor with anything he had been given so far, and it radiated with a light that could have only been made from the deepest true taliq. </w:t>
+      </w:r>
+    </w:p>
+    <w:p>
+      <w:pPr>
+        <w:pStyle w:val="Normal"/>
+        <w:rPr/>
+      </w:pPr>
+      <w:r>
+        <w:rPr/>
+      </w:r>
+    </w:p>
+    <w:p>
+      <w:pPr>
+        <w:pStyle w:val="Normal"/>
+        <w:rPr/>
+      </w:pPr>
+      <w:r>
+        <w:rPr/>
+        <w:t>“</w:t>
+      </w:r>
+      <w:r>
+        <w:rPr/>
+        <w:t>I don't know how to repay such a thing.</w:t>
+      </w:r>
+      <w:r>
+        <w:rPr/>
+        <w:t xml:space="preserve">” </w:t>
+      </w:r>
+      <w:r>
+        <w:rPr/>
+        <w:t>He stammered, deviating from the ceremony.</w:t>
+      </w:r>
+    </w:p>
+    <w:p>
+      <w:pPr>
+        <w:pStyle w:val="Normal"/>
+        <w:rPr/>
+      </w:pPr>
+      <w:r>
+        <w:rPr/>
+      </w:r>
+    </w:p>
+    <w:p>
+      <w:pPr>
+        <w:pStyle w:val="Normal"/>
+        <w:rPr/>
+      </w:pPr>
+      <w:r>
+        <w:rPr/>
+        <w:t xml:space="preserve">The elders behind him frowned. </w:t>
+      </w:r>
+    </w:p>
+    <w:p>
+      <w:pPr>
+        <w:pStyle w:val="Normal"/>
+        <w:rPr/>
+      </w:pPr>
+      <w:r>
+        <w:rPr/>
+      </w:r>
+    </w:p>
+    <w:p>
+      <w:pPr>
+        <w:pStyle w:val="Normal"/>
+        <w:rPr/>
+      </w:pPr>
+      <w:r>
+        <w:rPr/>
+        <w:t xml:space="preserve">But Panik straightened herself, gently freeing her hands from his. “It is freely given, Ataneq. May it light your path in the darkness.” She bowed before him, and then slipped away before he had a chance to respond. His heart beat heavy in his chest, and he did not remember the rest of the ceremony, so taken was he with the gift. </w:t>
+      </w:r>
+    </w:p>
+    <w:p>
+      <w:pPr>
+        <w:pStyle w:val="Normal"/>
+        <w:rPr/>
+      </w:pPr>
+      <w:r>
+        <w:rPr/>
+      </w:r>
+    </w:p>
+    <w:p>
+      <w:pPr>
+        <w:pStyle w:val="Normal"/>
+        <w:rPr/>
+      </w:pPr>
+      <w:r>
+        <w:rPr/>
+      </w:r>
+    </w:p>
+    <w:p>
+      <w:pPr>
+        <w:pStyle w:val="Normal"/>
+        <w:rPr/>
+      </w:pPr>
+      <w:r>
+        <w:rPr/>
+        <w:t>But the day was short, for it was still in the late winter days, and snow yet lay on the ground. It was already the day of Ataneq.</w:t>
+      </w:r>
+    </w:p>
+    <w:p>
+      <w:pPr>
+        <w:pStyle w:val="Normal"/>
+        <w:rPr/>
+      </w:pPr>
+      <w:r>
+        <w:rPr/>
+      </w:r>
+    </w:p>
+    <w:p>
+      <w:pPr>
+        <w:pStyle w:val="Normal"/>
+        <w:rPr/>
+      </w:pPr>
+      <w:r>
+        <w:rPr/>
+        <w:t xml:space="preserve">The whole tribe turned out; the ceremony was one of the most important of the entire year. He stood before them, bedecked with all the gifts they had given him the day earlier. The elders said their piece. He said a few words. A handful of people of the village gave him encouragement, or expressed their gratitude. Yet through it all, his eyes were locked with Panik. He longed to run to her, to cast off his gifts, save for the brilliant necklace, and wrap her in his arms. </w:t>
+      </w:r>
+    </w:p>
+    <w:p>
+      <w:pPr>
+        <w:pStyle w:val="Normal"/>
+        <w:rPr/>
+      </w:pPr>
+      <w:r>
+        <w:rPr/>
+      </w:r>
+    </w:p>
+    <w:p>
+      <w:pPr>
+        <w:pStyle w:val="Normal"/>
+        <w:rPr/>
+      </w:pPr>
+      <w:r>
+        <w:rPr/>
+        <w:t>But such a thing would be unthinkable. He was Ataneq. He was chosen. And all too soon, it was time for him to step through the pulsating folds of taliq.</w:t>
+      </w:r>
+    </w:p>
+    <w:p>
+      <w:pPr>
+        <w:pStyle w:val="Normal"/>
+        <w:rPr/>
+      </w:pPr>
+      <w:r>
+        <w:rPr/>
+      </w:r>
+    </w:p>
+    <w:p>
+      <w:pPr>
+        <w:pStyle w:val="Normal"/>
+        <w:rPr/>
+      </w:pPr>
+      <w:r>
+        <w:rPr/>
+        <w:t>The village walked with him, the elders beside him. When they came to the same clearing, the tribe stopped. He looked at Panik one last time then continued with the elders towards taliq.</w:t>
+      </w:r>
+    </w:p>
+    <w:p>
+      <w:pPr>
+        <w:pStyle w:val="Normal"/>
+        <w:rPr/>
+      </w:pPr>
+      <w:r>
+        <w:rPr/>
+      </w:r>
+    </w:p>
+    <w:p>
+      <w:pPr>
+        <w:pStyle w:val="Normal"/>
+        <w:rPr/>
+      </w:pPr>
+      <w:r>
+        <w:rPr/>
+        <w:t xml:space="preserve">He looked at the elders around him and then at taliq, and then at the gifts in his hands, the weapons, the jewelery, the armor, the boots, and of course the necklace. Slowly, he began to regret his decision. </w:t>
+      </w:r>
+    </w:p>
+    <w:p>
+      <w:pPr>
+        <w:pStyle w:val="Normal"/>
+        <w:rPr/>
+      </w:pPr>
+      <w:r>
+        <w:rPr/>
+      </w:r>
+    </w:p>
+    <w:p>
+      <w:pPr>
+        <w:pStyle w:val="Normal"/>
+        <w:rPr/>
+      </w:pPr>
+      <w:r>
+        <w:rPr/>
+        <w:t>But it was far too late. The small ceremony before the taliq was far too quick for him to completely change his mind, and when the last of the wild dancing before the fire they had constructed was over, the elders performed the last ritual from which taliq flowed, and the arms of the barrier opened for him.</w:t>
+      </w:r>
+    </w:p>
+    <w:p>
+      <w:pPr>
+        <w:pStyle w:val="Normal"/>
+        <w:rPr/>
+      </w:pPr>
+      <w:r>
+        <w:rPr/>
+      </w:r>
+    </w:p>
+    <w:p>
+      <w:pPr>
+        <w:pStyle w:val="Normal"/>
+        <w:rPr/>
+      </w:pPr>
+      <w:r>
+        <w:rPr/>
+        <w:t>Darkness loomed in front of him.</w:t>
+      </w:r>
+    </w:p>
+    <w:p>
+      <w:pPr>
+        <w:pStyle w:val="Normal"/>
+        <w:rPr/>
+      </w:pPr>
+      <w:r>
+        <w:rPr/>
+      </w:r>
+    </w:p>
+    <w:p>
+      <w:pPr>
+        <w:pStyle w:val="Normal"/>
+        <w:rPr/>
+      </w:pPr>
+      <w:r>
+        <w:rPr/>
+        <w:t>He hesitated, he looked to the elders, brilliant gem in his hands. They nodded to him and gestured towards the opening. And he stepped through.</w:t>
+      </w:r>
+    </w:p>
+    <w:p>
+      <w:pPr>
+        <w:pStyle w:val="Normal"/>
+        <w:rPr/>
+      </w:pPr>
+      <w:r>
+        <w:rPr/>
+      </w:r>
+    </w:p>
+    <w:p>
+      <w:pPr>
+        <w:pStyle w:val="Normal"/>
+        <w:rPr/>
+      </w:pPr>
+      <w:r>
+        <w:rPr/>
       </w:r>
     </w:p>
     <w:p>
@@ -362,6 +775,7 @@
       <w:pgNumType w:fmt="decimal"/>
       <w:formProt w:val="false"/>
       <w:textDirection w:val="lrTb"/>
+      <w:docGrid w:type="default" w:linePitch="240" w:charSpace="4294961151"/>
     </w:sectPr>
   </w:body>
 </w:document>
@@ -373,7 +787,6 @@
     <w:rPrDefault>
       <w:rPr>
         <w:rFonts w:ascii="Liberation Serif" w:hAnsi="Liberation Serif" w:eastAsia="SimSun" w:cs="Lucida Sans"/>
-        <w:sz w:val="24"/>
         <w:szCs w:val="24"/>
         <w:lang w:val="en-US" w:eastAsia="zh-CN" w:bidi="hi-IN"/>
       </w:rPr>
@@ -387,10 +800,12 @@
     <w:qFormat/>
     <w:pPr>
       <w:widowControl w:val="false"/>
+      <w:bidi w:val="0"/>
+      <w:jc w:val="left"/>
     </w:pPr>
     <w:rPr>
       <w:rFonts w:ascii="Liberation Serif" w:hAnsi="Liberation Serif" w:eastAsia="SimSun" w:cs="Lucida Sans"/>
-      <w:color w:val="auto"/>
+      <w:color w:val="00000A"/>
       <w:sz w:val="24"/>
       <w:szCs w:val="24"/>
       <w:lang w:val="en-US" w:eastAsia="zh-CN" w:bidi="hi-IN"/>

</xml_diff>